<commit_message>
Changed the Benchmark document to state that setup time is included in the benchmark time.
M    web/doc/HPCG-Benchmark.pdf
M    web/doc/HPCG-Benchmark.docx
M    web/doc/HPCG-Specification.pdf
M    web/doc/HPCG-Specification.docx


git-svn-id: svn+ssh://software.sandia.gov/svn/hpcg/trunk@176 5e06a57e-6b39-4354-92a0-249a7d0c5410
</commit_message>
<xml_diff>
--- a/web/doc/HPCG-Benchmark.docx
+++ b/web/doc/HPCG-Benchmark.docx
@@ -1385,14 +1385,12 @@
         <w:rPr>
           <w:color w:val="000000" w:themeColor="text1"/>
         </w:rPr>
-        <w:lastRenderedPageBreak/>
         <w:br w:type="page"/>
       </w:r>
       <w:r>
         <w:rPr>
           <w:color w:val="000000" w:themeColor="text1"/>
         </w:rPr>
-        <w:lastRenderedPageBreak/>
         <w:t>SAND2013-4744</w:t>
       </w:r>
       <w:r>
@@ -1886,12 +1884,6 @@
           <w:color w:val="000000" w:themeColor="text1"/>
         </w:rPr>
         <w:br w:type="page"/>
-      </w:r>
-      <w:r>
-        <w:rPr>
-          <w:color w:val="000000" w:themeColor="text1"/>
-        </w:rPr>
-        <w:lastRenderedPageBreak/>
         <w:t>Contents</w:t>
       </w:r>
     </w:p>
@@ -2538,7 +2530,6 @@
         <w:jc w:val="left"/>
       </w:pPr>
       <w:r>
-        <w:lastRenderedPageBreak/>
         <w:t>1.  Introduction</w:t>
       </w:r>
       <w:bookmarkEnd w:id="7"/>
@@ -2938,7 +2929,6 @@
         <w:rPr>
           <w:rFonts w:ascii="Times New Roman" w:hAnsi="Times New Roman" w:cs="Times New Roman"/>
         </w:rPr>
-        <w:lastRenderedPageBreak/>
         <w:t xml:space="preserve">A system that is designed to </w:t>
       </w:r>
       <w:r>
@@ -3399,7 +3389,6 @@
           <w:rFonts w:ascii="Times New Roman" w:hAnsi="Times New Roman" w:cs="Times New Roman"/>
           <w:color w:val="000000" w:themeColor="text1"/>
         </w:rPr>
-        <w:lastRenderedPageBreak/>
         <w:t>The referenc</w:t>
       </w:r>
       <w:r>
@@ -3568,7 +3557,35 @@
           <w:rFonts w:ascii="Times New Roman" w:hAnsi="Times New Roman" w:cs="Times New Roman"/>
           <w:color w:val="000000" w:themeColor="text1"/>
         </w:rPr>
-        <w:t xml:space="preserve">The benchmarker can use a different matrix format and the setup cost in building the new data structure is not counted in the benchmark timing, although the cost will be reported, normalized by the cost of a matrix-vector multiplication operation using the original data structures.  </w:t>
+        <w:t xml:space="preserve">The benchmarker can use a different matrix format </w:t>
+      </w:r>
+      <w:r>
+        <w:rPr>
+          <w:rFonts w:ascii="Times New Roman" w:hAnsi="Times New Roman" w:cs="Times New Roman"/>
+          <w:color w:val="000000" w:themeColor="text1"/>
+        </w:rPr>
+        <w:t>but</w:t>
+      </w:r>
+      <w:r>
+        <w:rPr>
+          <w:rFonts w:ascii="Times New Roman" w:hAnsi="Times New Roman" w:cs="Times New Roman"/>
+          <w:color w:val="000000" w:themeColor="text1"/>
+        </w:rPr>
+        <w:t xml:space="preserve"> the setup cost in building the new data structure </w:t>
+      </w:r>
+      <w:r>
+        <w:rPr>
+          <w:rFonts w:ascii="Times New Roman" w:hAnsi="Times New Roman" w:cs="Times New Roman"/>
+          <w:color w:val="000000" w:themeColor="text1"/>
+        </w:rPr>
+        <w:t>is</w:t>
+      </w:r>
+      <w:r>
+        <w:rPr>
+          <w:rFonts w:ascii="Times New Roman" w:hAnsi="Times New Roman" w:cs="Times New Roman"/>
+          <w:color w:val="000000" w:themeColor="text1"/>
+        </w:rPr>
+        <w:t xml:space="preserve"> counted in the benchmark timing, although the cost will be reported, normalized by the cost of a matrix-vector multiplication operation using the original data structures.  </w:t>
       </w:r>
     </w:p>
     <w:p>
@@ -3647,7 +3664,21 @@
           <w:rFonts w:ascii="Times New Roman" w:hAnsi="Times New Roman" w:cs="Times New Roman"/>
           <w:color w:val="000000" w:themeColor="text1"/>
         </w:rPr>
-        <w:t xml:space="preserve"> as in Step 1, again without counting this cost in the benchmark timing, but again the setup time will be reported, normalized by the cost of one symmetric Gauss-Seidel sweep using the original matrix format.  </w:t>
+        <w:t xml:space="preserve"> as in Step 1, but again the setup time will be </w:t>
+      </w:r>
+      <w:r>
+        <w:rPr>
+          <w:rFonts w:ascii="Times New Roman" w:hAnsi="Times New Roman" w:cs="Times New Roman"/>
+          <w:color w:val="000000" w:themeColor="text1"/>
+        </w:rPr>
+        <w:t>counted in the benchmark time</w:t>
+      </w:r>
+      <w:r>
+        <w:rPr>
+          <w:rFonts w:ascii="Times New Roman" w:hAnsi="Times New Roman" w:cs="Times New Roman"/>
+          <w:color w:val="000000" w:themeColor="text1"/>
+        </w:rPr>
+        <w:t xml:space="preserve">.  </w:t>
       </w:r>
     </w:p>
     <w:p>
@@ -3668,6 +3699,8 @@
         </w:rPr>
         <w:t>We may need to introduce a simple coarse grid solve as part of the preconditioner, if the performance of a local triangular solve is not sufficiently representative of our real codes.</w:t>
       </w:r>
+      <w:bookmarkStart w:id="11" w:name="_GoBack"/>
+      <w:bookmarkEnd w:id="11"/>
     </w:p>
     <w:p>
       <w:pPr>
@@ -3940,7 +3973,6 @@
           <w:rFonts w:ascii="Times New Roman" w:hAnsi="Times New Roman" w:cs="Times New Roman"/>
           <w:color w:val="000000" w:themeColor="text1"/>
         </w:rPr>
-        <w:lastRenderedPageBreak/>
         <w:t>Cache will be flushed be</w:t>
       </w:r>
       <w:r>
@@ -4780,7 +4812,6 @@
     <w:p/>
     <w:p>
       <w:r>
-        <w:lastRenderedPageBreak/>
         <w:t>We do not propose elimination of HPL as a metric.  We believe the historical importance and community outreach value of HPL is far too important to be abandoned.  Instead, HPCG will serve as an alternative ranking of the TOP500 list, in a similar way to how the Green 500</w:t>
       </w:r>
       <w:r>
@@ -4849,7 +4880,6 @@
         <w:br w:type="page"/>
       </w:r>
       <w:r>
-        <w:lastRenderedPageBreak/>
         <w:t>8</w:t>
       </w:r>
       <w:r>
@@ -5245,7 +5275,6 @@
         <w:jc w:val="left"/>
       </w:pPr>
       <w:r>
-        <w:lastRenderedPageBreak/>
         <w:t xml:space="preserve">Appendix: </w:t>
       </w:r>
       <w:r>
@@ -6806,7 +6835,7 @@
         <w:b w:val="0"/>
         <w:noProof/>
       </w:rPr>
-      <w:t>2</w:t>
+      <w:t>3</w:t>
     </w:r>
     <w:r>
       <w:rPr>
@@ -6852,7 +6881,7 @@
         <w:rStyle w:val="PageNumber"/>
         <w:noProof/>
       </w:rPr>
-      <w:t>4</w:t>
+      <w:t>9</w:t>
     </w:r>
     <w:r>
       <w:rPr>
@@ -6923,13 +6952,8 @@
         <w:footnoteRef/>
       </w:r>
       <w:r>
-        <w:t xml:space="preserve"> </w:t>
-      </w:r>
-      <w:r>
-        <w:t>Since many large-scale applications use C++ for its compile-time polymorphism and object-oriented features, we believe it is important to have HPCG be a C++ code.  Historically C++ compilers have not received sufficient attention in the early phases of new system development.  HPCG will provide incentive to re-prioritize efforts</w:t>
-      </w:r>
-      <w:bookmarkStart w:id="11" w:name="_GoBack"/>
-      <w:bookmarkEnd w:id="11"/>
+        <w:t xml:space="preserve"> Since many large-scale applications use C++ for its compile-time polymorphism and object-oriented features, we believe it is important to have HPCG be a C++ code.  Historically C++ compilers have not received sufficient attention in the early phases of new system development.  HPCG will provide incentive to re-prioritize efforts</w:t>
+      </w:r>
     </w:p>
   </w:footnote>
 </w:footnotes>
@@ -9552,7 +9576,7 @@
 </file>
 
 <file path=customXml/itemProps1.xml><?xml version="1.0" encoding="utf-8"?>
-<ds:datastoreItem xmlns:ds="http://schemas.openxmlformats.org/officeDocument/2006/customXml" ds:itemID="{FD36F630-6A49-8142-8EBF-D4AA79255648}">
+<ds:datastoreItem xmlns:ds="http://schemas.openxmlformats.org/officeDocument/2006/customXml" ds:itemID="{DB449578-06F3-9E4F-B0E5-FDCDB881ECF0}">
   <ds:schemaRefs>
     <ds:schemaRef ds:uri="http://schemas.openxmlformats.org/officeDocument/2006/bibliography"/>
   </ds:schemaRefs>

</xml_diff>